<commit_message>
Solucionado otro error de documento
</commit_message>
<xml_diff>
--- a/reports/Group/Charting Report.docx
+++ b/reports/Group/Charting Report.docx
@@ -29,11 +29,10 @@
                 <w:rFonts w:ascii="Futura Condensed" w:hAnsi="Futura Condensed"/>
                 <w:b/>
                 <w:bCs/>
-                <w:sz w:val="40"/>
-                <w:szCs w:val="40"/>
+                <w:sz w:val="48"/>
+                <w:szCs w:val="48"/>
               </w:rPr>
             </w:pPr>
-            <w:proofErr w:type="spellStart"/>
             <w:r>
               <w:rPr>
                 <w:rFonts w:ascii="Futura Condensed" w:hAnsi="Futura Condensed"/>
@@ -42,9 +41,8 @@
                 <w:sz w:val="48"/>
                 <w:szCs w:val="48"/>
               </w:rPr>
-              <w:t>Charting</w:t>
-            </w:r>
-            <w:proofErr w:type="spellEnd"/>
+              <w:t>Informe de definición de</w:t>
+            </w:r>
             <w:r>
               <w:rPr>
                 <w:rFonts w:ascii="Futura Condensed" w:hAnsi="Futura Condensed"/>
@@ -53,9 +51,8 @@
                 <w:sz w:val="48"/>
                 <w:szCs w:val="48"/>
               </w:rPr>
-              <w:t xml:space="preserve"> </w:t>
-            </w:r>
-            <w:proofErr w:type="spellStart"/>
+              <w:t>l</w:t>
+            </w:r>
             <w:r>
               <w:rPr>
                 <w:rFonts w:ascii="Futura Condensed" w:hAnsi="Futura Condensed"/>
@@ -64,9 +61,74 @@
                 <w:sz w:val="48"/>
                 <w:szCs w:val="48"/>
               </w:rPr>
-              <w:t>Report</w:t>
+              <w:t xml:space="preserve"> proyecto</w:t>
+            </w:r>
+          </w:p>
+          <w:p>
+            <w:pPr>
+              <w:jc w:val="center"/>
+              <w:rPr>
+                <w:rFonts w:ascii="Futura Condensed" w:hAnsi="Futura Condensed"/>
+                <w:b/>
+                <w:bCs/>
+                <w:sz w:val="40"/>
+                <w:szCs w:val="40"/>
+              </w:rPr>
+            </w:pPr>
+            <w:r>
+              <w:rPr>
+                <w:rFonts w:ascii="Futura Condensed" w:hAnsi="Futura Condensed"/>
+                <w:b/>
+                <w:bCs/>
+                <w:sz w:val="48"/>
+                <w:szCs w:val="48"/>
+              </w:rPr>
+              <w:t>(</w:t>
+            </w:r>
+            <w:proofErr w:type="spellStart"/>
+            <w:r>
+              <w:rPr>
+                <w:rFonts w:ascii="Futura Condensed" w:hAnsi="Futura Condensed"/>
+                <w:b/>
+                <w:bCs/>
+                <w:sz w:val="48"/>
+                <w:szCs w:val="48"/>
+              </w:rPr>
+              <w:t>Charting</w:t>
             </w:r>
             <w:proofErr w:type="spellEnd"/>
+            <w:r>
+              <w:rPr>
+                <w:rFonts w:ascii="Futura Condensed" w:hAnsi="Futura Condensed"/>
+                <w:b/>
+                <w:bCs/>
+                <w:sz w:val="48"/>
+                <w:szCs w:val="48"/>
+              </w:rPr>
+              <w:t xml:space="preserve"> </w:t>
+            </w:r>
+            <w:proofErr w:type="spellStart"/>
+            <w:r>
+              <w:rPr>
+                <w:rFonts w:ascii="Futura Condensed" w:hAnsi="Futura Condensed"/>
+                <w:b/>
+                <w:bCs/>
+                <w:sz w:val="48"/>
+                <w:szCs w:val="48"/>
+              </w:rPr>
+              <w:t>report</w:t>
+            </w:r>
+            <w:proofErr w:type="spellEnd"/>
+            <w:r>
+              <w:rPr>
+                <w:rFonts w:ascii="Futura Condensed" w:hAnsi="Futura Condensed"/>
+                <w:b/>
+                <w:bCs/>
+                <w:sz w:val="48"/>
+                <w:szCs w:val="48"/>
+              </w:rPr>
+              <w:t>)</w:t>
+            </w:r>
           </w:p>
         </w:tc>
       </w:tr>

</xml_diff>